<commit_message>
feat: função validateCEP e hover dos inputs alterados
</commit_message>
<xml_diff>
--- a/docs/Documentacao-Bora-Rachao-PI.docx
+++ b/docs/Documentacao-Bora-Rachao-PI.docx
@@ -4521,7 +4521,7 @@
       </w:pPr>
       <w:r>
         <w:drawing>
-          <wp:inline wp14:editId="495C0482" wp14:anchorId="2265988D">
+          <wp:inline wp14:editId="4A94B7CD" wp14:anchorId="2265988D">
             <wp:extent cx="5648326" cy="5762626"/>
             <wp:effectExtent l="0" t="0" r="0" b="0"/>
             <wp:docPr id="430385876" name="" title=""/>
@@ -4536,7 +4536,7 @@
                     <pic:cNvPicPr/>
                   </pic:nvPicPr>
                   <pic:blipFill>
-                    <a:blip r:embed="Rda8dadc6af5b4946">
+                    <a:blip r:embed="R8428c39b74684605">
                       <a:extLst xmlns:a="http://schemas.openxmlformats.org/drawingml/2006/main">
                         <a:ext xmlns:a="http://schemas.openxmlformats.org/drawingml/2006/main" uri="{28A0092B-C50C-407E-A947-70E740481C1C}">
                           <a14:useLocalDpi xmlns:a14="http://schemas.microsoft.com/office/drawing/2010/main" val="0"/>
@@ -6062,7 +6062,7 @@
       </w:pPr>
       <w:r>
         <w:drawing>
-          <wp:inline wp14:editId="7A9840FD" wp14:anchorId="18199BDF">
+          <wp:inline wp14:editId="4B5C71E5" wp14:anchorId="18199BDF">
             <wp:extent cx="3790950" cy="4859164"/>
             <wp:effectExtent l="0" t="0" r="0" b="0"/>
             <wp:docPr id="1986348186" name="" title=""/>
@@ -6077,7 +6077,7 @@
                     <pic:cNvPicPr/>
                   </pic:nvPicPr>
                   <pic:blipFill>
-                    <a:blip r:embed="R723b443802774518">
+                    <a:blip r:embed="R6b68fba7b5cf4ce5">
                       <a:extLst>
                         <a:ext xmlns:a="http://schemas.openxmlformats.org/drawingml/2006/main" uri="{28A0092B-C50C-407E-A947-70E740481C1C}">
                           <a14:useLocalDpi val="0"/>
@@ -6336,7 +6336,7 @@
       </w:pPr>
       <w:r>
         <w:drawing>
-          <wp:inline wp14:editId="0C6B1869" wp14:anchorId="15DC1813">
+          <wp:inline wp14:editId="3B0B4772" wp14:anchorId="15DC1813">
             <wp:extent cx="5629276" cy="3060326"/>
             <wp:effectExtent l="0" t="0" r="0" b="0"/>
             <wp:docPr id="971644768" name="" title=""/>
@@ -6351,7 +6351,7 @@
                     <pic:cNvPicPr/>
                   </pic:nvPicPr>
                   <pic:blipFill>
-                    <a:blip r:embed="R36b140bc3ff34971">
+                    <a:blip r:embed="Rb4579287a56444b1">
                       <a:extLst>
                         <a:ext xmlns:a="http://schemas.openxmlformats.org/drawingml/2006/main" uri="{28A0092B-C50C-407E-A947-70E740481C1C}">
                           <a14:useLocalDpi val="0"/>
@@ -6526,16 +6526,6 @@
     </w:p>
     <w:p>
       <w:pPr>
-        <w:pStyle w:val="Normal"/>
-      </w:pPr>
-    </w:p>
-    <w:p>
-      <w:pPr>
-        <w:pStyle w:val="Normal"/>
-      </w:pPr>
-    </w:p>
-    <w:p>
-      <w:pPr>
         <w:rPr>
           <w:rFonts w:cs="Arial"/>
           <w:lang w:val="en-US"/>
@@ -6728,7 +6718,7 @@
       </w:pPr>
       <w:r>
         <w:drawing>
-          <wp:inline wp14:editId="2A03DE29" wp14:anchorId="6D344AAB">
+          <wp:inline wp14:editId="5F317574" wp14:anchorId="6D344AAB">
             <wp:extent cx="4655615" cy="7167043"/>
             <wp:effectExtent l="0" t="0" r="0" b="0"/>
             <wp:docPr id="183692978" name="" title=""/>
@@ -6743,7 +6733,7 @@
                     <pic:cNvPicPr/>
                   </pic:nvPicPr>
                   <pic:blipFill>
-                    <a:blip r:embed="Rb23e79fb490a46e4">
+                    <a:blip r:embed="Rd4df3b0b39434696">
                       <a:extLst>
                         <a:ext xmlns:a="http://schemas.openxmlformats.org/drawingml/2006/main" uri="{28A0092B-C50C-407E-A947-70E740481C1C}">
                           <a14:useLocalDpi val="0"/>
@@ -6798,7 +6788,7 @@
       </w:pPr>
       <w:r>
         <w:drawing>
-          <wp:inline wp14:editId="06D02A21" wp14:anchorId="3D3926B4">
+          <wp:inline wp14:editId="1D75918F" wp14:anchorId="3D3926B4">
             <wp:extent cx="5038456" cy="5965298"/>
             <wp:effectExtent l="0" t="0" r="0" b="0"/>
             <wp:docPr id="145859873" name="" title=""/>
@@ -6813,7 +6803,7 @@
                     <pic:cNvPicPr/>
                   </pic:nvPicPr>
                   <pic:blipFill>
-                    <a:blip r:embed="R17cc2c4f406c433e">
+                    <a:blip r:embed="R39d9a2fa13e349c3">
                       <a:extLst>
                         <a:ext xmlns:a="http://schemas.openxmlformats.org/drawingml/2006/main" uri="{28A0092B-C50C-407E-A947-70E740481C1C}">
                           <a14:useLocalDpi val="0"/>
@@ -6842,11 +6832,8 @@
     </w:p>
     <w:p>
       <w:pPr>
-        <w:numPr>
-          <w:ilvl w:val="0"/>
-          <w:numId w:val="0"/>
-        </w:numPr>
         <w:ind w:firstLine="0"/>
+        <w:jc w:val="center"/>
       </w:pPr>
     </w:p>
     <w:p>
@@ -6967,9 +6954,7 @@
     </w:p>
     <w:p>
       <w:pPr>
-        <w:rPr>
-          <w:lang w:val="en-US"/>
-        </w:rPr>
+        <w:pStyle w:val="Normal"/>
       </w:pPr>
     </w:p>
     <w:p>
@@ -7205,7 +7190,7 @@
         <w:pStyle w:val="Normal"/>
         <w:spacing w:before="240" w:beforeAutospacing="off" w:after="240" w:afterAutospacing="off"/>
         <w:ind w:left="0" w:firstLine="0"/>
-        <w:jc w:val="left"/>
+        <w:jc w:val="both"/>
         <w:rPr>
           <w:rFonts w:ascii="Arial" w:hAnsi="Arial" w:eastAsia="Arial" w:cs="Arial"/>
           <w:noProof w:val="0"/>
@@ -7246,7 +7231,7 @@
         </w:rPr>
         <w:t xml:space="preserve">. 2025. Disponível em: </w:t>
       </w:r>
-      <w:hyperlink r:id="Rcb099d12bc2e4241">
+      <w:hyperlink r:id="R199dced0d6904a74">
         <w:r>
           <w:rPr>
             <w:rStyle w:val="Hyperlink"/>
@@ -7275,9 +7260,11 @@
         <w:pStyle w:val="Normal"/>
         <w:spacing w:before="240" w:beforeAutospacing="off" w:after="240" w:afterAutospacing="off"/>
         <w:ind w:left="0" w:firstLine="0"/>
-        <w:jc w:val="left"/>
-        <w:rPr>
-          <w:rFonts w:ascii="Arial" w:hAnsi="Arial" w:eastAsia="Arial" w:cs="Arial"/>
+        <w:jc w:val="both"/>
+        <w:rPr>
+          <w:rFonts w:ascii="Arial" w:hAnsi="Arial" w:eastAsia="Arial" w:cs="Arial"/>
+          <w:b w:val="0"/>
+          <w:bCs w:val="0"/>
           <w:noProof w:val="0"/>
           <w:sz w:val="24"/>
           <w:szCs w:val="24"/>
@@ -7287,6 +7274,8 @@
       <w:r>
         <w:rPr>
           <w:rFonts w:ascii="Arial" w:hAnsi="Arial" w:eastAsia="Arial" w:cs="Arial"/>
+          <w:b w:val="0"/>
+          <w:bCs w:val="0"/>
           <w:noProof w:val="0"/>
           <w:sz w:val="24"/>
           <w:szCs w:val="24"/>
@@ -7309,29 +7298,92 @@
       <w:r>
         <w:rPr>
           <w:rFonts w:ascii="Arial" w:hAnsi="Arial" w:eastAsia="Arial" w:cs="Arial"/>
+          <w:b w:val="1"/>
+          <w:bCs w:val="1"/>
           <w:noProof w:val="0"/>
           <w:sz w:val="24"/>
           <w:szCs w:val="24"/>
           <w:lang w:val="pt-BR"/>
         </w:rPr>
+        <w:t xml:space="preserve">: </w:t>
+      </w:r>
+      <w:r>
+        <w:rPr>
+          <w:rFonts w:ascii="Arial" w:hAnsi="Arial" w:eastAsia="Arial" w:cs="Arial"/>
+          <w:b w:val="1"/>
+          <w:bCs w:val="1"/>
+          <w:noProof w:val="0"/>
+          <w:sz w:val="24"/>
+          <w:szCs w:val="24"/>
+          <w:lang w:val="pt-BR"/>
+        </w:rPr>
+        <w:t>the</w:t>
+      </w:r>
+      <w:r>
+        <w:rPr>
+          <w:rFonts w:ascii="Arial" w:hAnsi="Arial" w:eastAsia="Arial" w:cs="Arial"/>
+          <w:b w:val="1"/>
+          <w:bCs w:val="1"/>
+          <w:noProof w:val="0"/>
+          <w:sz w:val="24"/>
+          <w:szCs w:val="24"/>
+          <w:lang w:val="pt-BR"/>
+        </w:rPr>
+        <w:t xml:space="preserve"> </w:t>
+      </w:r>
+      <w:r>
+        <w:rPr>
+          <w:rFonts w:ascii="Arial" w:hAnsi="Arial" w:eastAsia="Arial" w:cs="Arial"/>
+          <w:b w:val="1"/>
+          <w:bCs w:val="1"/>
+          <w:noProof w:val="0"/>
+          <w:sz w:val="24"/>
+          <w:szCs w:val="24"/>
+          <w:lang w:val="pt-BR"/>
+        </w:rPr>
+        <w:t>collaborative</w:t>
+      </w:r>
+      <w:r>
+        <w:rPr>
+          <w:rFonts w:ascii="Arial" w:hAnsi="Arial" w:eastAsia="Arial" w:cs="Arial"/>
+          <w:b w:val="1"/>
+          <w:bCs w:val="1"/>
+          <w:noProof w:val="0"/>
+          <w:sz w:val="24"/>
+          <w:szCs w:val="24"/>
+          <w:lang w:val="pt-BR"/>
+        </w:rPr>
+        <w:t xml:space="preserve"> interface design tool</w:t>
+      </w:r>
+      <w:r>
+        <w:rPr>
+          <w:rFonts w:ascii="Arial" w:hAnsi="Arial" w:eastAsia="Arial" w:cs="Arial"/>
+          <w:b w:val="0"/>
+          <w:bCs w:val="0"/>
+          <w:noProof w:val="0"/>
+          <w:sz w:val="24"/>
+          <w:szCs w:val="24"/>
+          <w:lang w:val="pt-BR"/>
+        </w:rPr>
         <w:t xml:space="preserve">. 2025. Disponível em: </w:t>
       </w:r>
-      <w:hyperlink r:id="Rb7353cd422734425">
-        <w:r>
-          <w:rPr>
-            <w:rStyle w:val="Hyperlink"/>
-            <w:rFonts w:ascii="Arial" w:hAnsi="Arial" w:eastAsia="Arial" w:cs="Arial"/>
-            <w:noProof w:val="0"/>
-            <w:sz w:val="24"/>
-            <w:szCs w:val="24"/>
-            <w:lang w:val="pt-BR"/>
-          </w:rPr>
-          <w:t>https://www.figma.com/</w:t>
-        </w:r>
-      </w:hyperlink>
-      <w:r>
-        <w:rPr>
-          <w:rFonts w:ascii="Arial" w:hAnsi="Arial" w:eastAsia="Arial" w:cs="Arial"/>
+      <w:r>
+        <w:rPr>
+          <w:rFonts w:ascii="Arial" w:hAnsi="Arial" w:eastAsia="Arial" w:cs="Arial"/>
+          <w:b w:val="0"/>
+          <w:bCs w:val="0"/>
+          <w:noProof w:val="0"/>
+          <w:sz w:val="24"/>
+          <w:szCs w:val="24"/>
+          <w:lang w:val="pt-BR"/>
+        </w:rPr>
+        <w:t>https://www.figma.com/</w:t>
+      </w:r>
+      <w:r>
+        <w:rPr>
+          <w:rFonts w:ascii="Arial" w:hAnsi="Arial" w:eastAsia="Arial" w:cs="Arial"/>
+          <w:b w:val="0"/>
+          <w:bCs w:val="0"/>
           <w:noProof w:val="0"/>
           <w:sz w:val="24"/>
           <w:szCs w:val="24"/>
@@ -7345,13 +7397,13 @@
         <w:pStyle w:val="Normal"/>
         <w:spacing w:before="240" w:beforeAutospacing="off" w:after="240" w:afterAutospacing="off"/>
         <w:ind w:left="0" w:firstLine="0"/>
-        <w:jc w:val="left"/>
+        <w:jc w:val="both"/>
         <w:rPr>
           <w:rFonts w:ascii="Arial" w:hAnsi="Arial" w:eastAsia="Arial" w:cs="Arial"/>
           <w:noProof w:val="0"/>
           <w:sz w:val="24"/>
           <w:szCs w:val="24"/>
-          <w:lang w:val="en-US"/>
+          <w:lang w:val="pt-BR"/>
         </w:rPr>
       </w:pPr>
       <w:r>
@@ -7360,9 +7412,9 @@
           <w:noProof w:val="0"/>
           <w:sz w:val="24"/>
           <w:szCs w:val="24"/>
-          <w:lang w:val="en-US"/>
-        </w:rPr>
-        <w:t xml:space="preserve">MIND THE GRAPH. </w:t>
+          <w:lang w:val="pt-BR"/>
+        </w:rPr>
+        <w:t xml:space="preserve">FONTICON, Inc. </w:t>
       </w:r>
       <w:r>
         <w:rPr>
@@ -7372,10 +7424,59 @@
           <w:noProof w:val="0"/>
           <w:sz w:val="24"/>
           <w:szCs w:val="24"/>
+          <w:lang w:val="pt-BR"/>
+        </w:rPr>
+        <w:t>Font</w:t>
+      </w:r>
+      <w:r>
+        <w:rPr>
+          <w:rFonts w:ascii="Arial" w:hAnsi="Arial" w:eastAsia="Arial" w:cs="Arial"/>
+          <w:b w:val="1"/>
+          <w:bCs w:val="1"/>
+          <w:noProof w:val="0"/>
+          <w:sz w:val="24"/>
+          <w:szCs w:val="24"/>
+          <w:lang w:val="pt-BR"/>
+        </w:rPr>
+        <w:t xml:space="preserve"> </w:t>
+      </w:r>
+      <w:r>
+        <w:rPr>
+          <w:rFonts w:ascii="Arial" w:hAnsi="Arial" w:eastAsia="Arial" w:cs="Arial"/>
+          <w:b w:val="1"/>
+          <w:bCs w:val="1"/>
+          <w:noProof w:val="0"/>
+          <w:sz w:val="24"/>
+          <w:szCs w:val="24"/>
+          <w:lang w:val="pt-BR"/>
+        </w:rPr>
+        <w:t>Awesome</w:t>
+      </w:r>
+      <w:r>
+        <w:rPr>
+          <w:rFonts w:ascii="Arial" w:hAnsi="Arial" w:eastAsia="Arial" w:cs="Arial"/>
+          <w:noProof w:val="0"/>
+          <w:sz w:val="24"/>
+          <w:szCs w:val="24"/>
+          <w:lang w:val="pt-BR"/>
+        </w:rPr>
+        <w:t>. 2025. Disponível em: https://fontawesome.com/. Acesso em: 10 jun. 2025.</w:t>
+      </w:r>
+    </w:p>
+    <w:p>
+      <w:pPr>
+        <w:pStyle w:val="Normal"/>
+        <w:spacing w:before="240" w:beforeAutospacing="off" w:after="240" w:afterAutospacing="off"/>
+        <w:ind w:left="0" w:firstLine="0"/>
+        <w:jc w:val="both"/>
+        <w:rPr>
+          <w:rFonts w:ascii="Arial" w:hAnsi="Arial" w:eastAsia="Arial" w:cs="Arial"/>
+          <w:noProof w:val="0"/>
+          <w:sz w:val="24"/>
+          <w:szCs w:val="24"/>
           <w:lang w:val="en-US"/>
         </w:rPr>
-        <w:t>O que é um estudo de viabilidade em pesquisa?</w:t>
-      </w:r>
+      </w:pPr>
       <w:r>
         <w:rPr>
           <w:rFonts w:ascii="Arial" w:hAnsi="Arial" w:eastAsia="Arial" w:cs="Arial"/>
@@ -7384,9 +7485,167 @@
           <w:szCs w:val="24"/>
           <w:lang w:val="en-US"/>
         </w:rPr>
-        <w:t xml:space="preserve"> 2023. Disponível em: </w:t>
-      </w:r>
-      <w:hyperlink r:id="Rcc190e28a1044691">
+        <w:t xml:space="preserve">MIND THE GRAPH. </w:t>
+      </w:r>
+      <w:r>
+        <w:rPr>
+          <w:rFonts w:ascii="Arial" w:hAnsi="Arial" w:eastAsia="Arial" w:cs="Arial"/>
+          <w:b w:val="1"/>
+          <w:bCs w:val="1"/>
+          <w:noProof w:val="0"/>
+          <w:sz w:val="24"/>
+          <w:szCs w:val="24"/>
+          <w:lang w:val="en-US"/>
+        </w:rPr>
+        <w:t xml:space="preserve">O que é um </w:t>
+      </w:r>
+      <w:r>
+        <w:rPr>
+          <w:rFonts w:ascii="Arial" w:hAnsi="Arial" w:eastAsia="Arial" w:cs="Arial"/>
+          <w:b w:val="1"/>
+          <w:bCs w:val="1"/>
+          <w:noProof w:val="0"/>
+          <w:sz w:val="24"/>
+          <w:szCs w:val="24"/>
+          <w:lang w:val="en-US"/>
+        </w:rPr>
+        <w:t>estudo</w:t>
+      </w:r>
+      <w:r>
+        <w:rPr>
+          <w:rFonts w:ascii="Arial" w:hAnsi="Arial" w:eastAsia="Arial" w:cs="Arial"/>
+          <w:b w:val="1"/>
+          <w:bCs w:val="1"/>
+          <w:noProof w:val="0"/>
+          <w:sz w:val="24"/>
+          <w:szCs w:val="24"/>
+          <w:lang w:val="en-US"/>
+        </w:rPr>
+        <w:t xml:space="preserve"> de </w:t>
+      </w:r>
+      <w:r>
+        <w:rPr>
+          <w:rFonts w:ascii="Arial" w:hAnsi="Arial" w:eastAsia="Arial" w:cs="Arial"/>
+          <w:b w:val="1"/>
+          <w:bCs w:val="1"/>
+          <w:noProof w:val="0"/>
+          <w:sz w:val="24"/>
+          <w:szCs w:val="24"/>
+          <w:lang w:val="en-US"/>
+        </w:rPr>
+        <w:t>viabilidade</w:t>
+      </w:r>
+      <w:r>
+        <w:rPr>
+          <w:rFonts w:ascii="Arial" w:hAnsi="Arial" w:eastAsia="Arial" w:cs="Arial"/>
+          <w:b w:val="1"/>
+          <w:bCs w:val="1"/>
+          <w:noProof w:val="0"/>
+          <w:sz w:val="24"/>
+          <w:szCs w:val="24"/>
+          <w:lang w:val="en-US"/>
+        </w:rPr>
+        <w:t xml:space="preserve"> </w:t>
+      </w:r>
+      <w:r>
+        <w:rPr>
+          <w:rFonts w:ascii="Arial" w:hAnsi="Arial" w:eastAsia="Arial" w:cs="Arial"/>
+          <w:b w:val="1"/>
+          <w:bCs w:val="1"/>
+          <w:noProof w:val="0"/>
+          <w:sz w:val="24"/>
+          <w:szCs w:val="24"/>
+          <w:lang w:val="en-US"/>
+        </w:rPr>
+        <w:t>em</w:t>
+      </w:r>
+      <w:r>
+        <w:rPr>
+          <w:rFonts w:ascii="Arial" w:hAnsi="Arial" w:eastAsia="Arial" w:cs="Arial"/>
+          <w:b w:val="1"/>
+          <w:bCs w:val="1"/>
+          <w:noProof w:val="0"/>
+          <w:sz w:val="24"/>
+          <w:szCs w:val="24"/>
+          <w:lang w:val="en-US"/>
+        </w:rPr>
+        <w:t xml:space="preserve"> </w:t>
+      </w:r>
+      <w:r>
+        <w:rPr>
+          <w:rFonts w:ascii="Arial" w:hAnsi="Arial" w:eastAsia="Arial" w:cs="Arial"/>
+          <w:b w:val="1"/>
+          <w:bCs w:val="1"/>
+          <w:noProof w:val="0"/>
+          <w:sz w:val="24"/>
+          <w:szCs w:val="24"/>
+          <w:lang w:val="en-US"/>
+        </w:rPr>
+        <w:t>pesquisa</w:t>
+      </w:r>
+      <w:r>
+        <w:rPr>
+          <w:rFonts w:ascii="Arial" w:hAnsi="Arial" w:eastAsia="Arial" w:cs="Arial"/>
+          <w:b w:val="1"/>
+          <w:bCs w:val="1"/>
+          <w:noProof w:val="0"/>
+          <w:sz w:val="24"/>
+          <w:szCs w:val="24"/>
+          <w:lang w:val="en-US"/>
+        </w:rPr>
+        <w:t>?</w:t>
+      </w:r>
+      <w:r>
+        <w:rPr>
+          <w:rFonts w:ascii="Arial" w:hAnsi="Arial" w:eastAsia="Arial" w:cs="Arial"/>
+          <w:noProof w:val="0"/>
+          <w:sz w:val="24"/>
+          <w:szCs w:val="24"/>
+          <w:lang w:val="en-US"/>
+        </w:rPr>
+        <w:t xml:space="preserve"> 2023. </w:t>
+      </w:r>
+      <w:r>
+        <w:rPr>
+          <w:rFonts w:ascii="Arial" w:hAnsi="Arial" w:eastAsia="Arial" w:cs="Arial"/>
+          <w:noProof w:val="0"/>
+          <w:sz w:val="24"/>
+          <w:szCs w:val="24"/>
+          <w:lang w:val="en-US"/>
+        </w:rPr>
+        <w:t>Disponível</w:t>
+      </w:r>
+      <w:r>
+        <w:rPr>
+          <w:rFonts w:ascii="Arial" w:hAnsi="Arial" w:eastAsia="Arial" w:cs="Arial"/>
+          <w:noProof w:val="0"/>
+          <w:sz w:val="24"/>
+          <w:szCs w:val="24"/>
+          <w:lang w:val="en-US"/>
+        </w:rPr>
+        <w:t xml:space="preserve"> </w:t>
+      </w:r>
+      <w:r>
+        <w:rPr>
+          <w:rFonts w:ascii="Arial" w:hAnsi="Arial" w:eastAsia="Arial" w:cs="Arial"/>
+          <w:noProof w:val="0"/>
+          <w:sz w:val="24"/>
+          <w:szCs w:val="24"/>
+          <w:lang w:val="en-US"/>
+        </w:rPr>
+        <w:t>em</w:t>
+      </w:r>
+      <w:r>
+        <w:rPr>
+          <w:rFonts w:ascii="Arial" w:hAnsi="Arial" w:eastAsia="Arial" w:cs="Arial"/>
+          <w:noProof w:val="0"/>
+          <w:sz w:val="24"/>
+          <w:szCs w:val="24"/>
+          <w:lang w:val="en-US"/>
+        </w:rPr>
+        <w:t xml:space="preserve">: </w:t>
+      </w:r>
+      <w:hyperlink r:id="R4e7784ccdd484e3e">
         <w:r>
           <w:rPr>
             <w:rStyle w:val="Hyperlink"/>
@@ -7407,7 +7666,67 @@
           <w:szCs w:val="24"/>
           <w:lang w:val="en-US"/>
         </w:rPr>
-        <w:t>. Acesso em: 20 mai. 2025.</w:t>
+        <w:t xml:space="preserve">. </w:t>
+      </w:r>
+      <w:r>
+        <w:rPr>
+          <w:rFonts w:ascii="Arial" w:hAnsi="Arial" w:eastAsia="Arial" w:cs="Arial"/>
+          <w:noProof w:val="0"/>
+          <w:sz w:val="24"/>
+          <w:szCs w:val="24"/>
+          <w:lang w:val="en-US"/>
+        </w:rPr>
+        <w:t>Acesso</w:t>
+      </w:r>
+      <w:r>
+        <w:rPr>
+          <w:rFonts w:ascii="Arial" w:hAnsi="Arial" w:eastAsia="Arial" w:cs="Arial"/>
+          <w:noProof w:val="0"/>
+          <w:sz w:val="24"/>
+          <w:szCs w:val="24"/>
+          <w:lang w:val="en-US"/>
+        </w:rPr>
+        <w:t xml:space="preserve"> </w:t>
+      </w:r>
+      <w:r>
+        <w:rPr>
+          <w:rFonts w:ascii="Arial" w:hAnsi="Arial" w:eastAsia="Arial" w:cs="Arial"/>
+          <w:noProof w:val="0"/>
+          <w:sz w:val="24"/>
+          <w:szCs w:val="24"/>
+          <w:lang w:val="en-US"/>
+        </w:rPr>
+        <w:t>em</w:t>
+      </w:r>
+      <w:r>
+        <w:rPr>
+          <w:rFonts w:ascii="Arial" w:hAnsi="Arial" w:eastAsia="Arial" w:cs="Arial"/>
+          <w:noProof w:val="0"/>
+          <w:sz w:val="24"/>
+          <w:szCs w:val="24"/>
+          <w:lang w:val="en-US"/>
+        </w:rPr>
+        <w:t xml:space="preserve">: 20 </w:t>
+      </w:r>
+      <w:r>
+        <w:rPr>
+          <w:rFonts w:ascii="Arial" w:hAnsi="Arial" w:eastAsia="Arial" w:cs="Arial"/>
+          <w:noProof w:val="0"/>
+          <w:sz w:val="24"/>
+          <w:szCs w:val="24"/>
+          <w:lang w:val="en-US"/>
+        </w:rPr>
+        <w:t>mai</w:t>
+      </w:r>
+      <w:r>
+        <w:rPr>
+          <w:rFonts w:ascii="Arial" w:hAnsi="Arial" w:eastAsia="Arial" w:cs="Arial"/>
+          <w:noProof w:val="0"/>
+          <w:sz w:val="24"/>
+          <w:szCs w:val="24"/>
+          <w:lang w:val="en-US"/>
+        </w:rPr>
+        <w:t>. 2025.</w:t>
       </w:r>
     </w:p>
     <w:p>
@@ -7415,7 +7734,7 @@
         <w:pStyle w:val="Normal"/>
         <w:spacing w:before="240" w:beforeAutospacing="off" w:after="240" w:afterAutospacing="off"/>
         <w:ind w:left="0" w:firstLine="0"/>
-        <w:jc w:val="left"/>
+        <w:jc w:val="both"/>
         <w:rPr>
           <w:rFonts w:ascii="Arial" w:hAnsi="Arial" w:eastAsia="Arial" w:cs="Arial"/>
           <w:noProof w:val="0"/>
@@ -7508,7 +7827,7 @@
         </w:rPr>
         <w:t xml:space="preserve">: </w:t>
       </w:r>
-      <w:hyperlink r:id="R99c807e1188a412d">
+      <w:hyperlink r:id="Rb22ebf4822c742c9">
         <w:r>
           <w:rPr>
             <w:rStyle w:val="Hyperlink"/>
@@ -7577,7 +7896,7 @@
         <w:pStyle w:val="Normal"/>
         <w:spacing w:before="240" w:beforeAutospacing="off" w:after="240" w:afterAutospacing="off"/>
         <w:ind w:left="0" w:firstLine="0"/>
-        <w:jc w:val="left"/>
+        <w:jc w:val="both"/>
         <w:rPr>
           <w:rFonts w:ascii="Arial" w:hAnsi="Arial" w:eastAsia="Arial" w:cs="Arial"/>
           <w:noProof w:val="0"/>
@@ -7592,7 +7911,7 @@
           <w:noProof w:val="0"/>
           <w:sz w:val="24"/>
           <w:szCs w:val="24"/>
-          <w:lang w:val="pt-BR"/>
+          <w:lang w:val="en-US"/>
         </w:rPr>
         <w:t>TAILWIND</w:t>
       </w:r>
@@ -7602,7 +7921,7 @@
           <w:noProof w:val="0"/>
           <w:sz w:val="24"/>
           <w:szCs w:val="24"/>
-          <w:lang w:val="pt-BR"/>
+          <w:lang w:val="en-US"/>
         </w:rPr>
         <w:t xml:space="preserve"> LABS</w:t>
       </w:r>
@@ -7612,7 +7931,7 @@
           <w:noProof w:val="0"/>
           <w:sz w:val="24"/>
           <w:szCs w:val="24"/>
-          <w:lang w:val="pt-BR"/>
+          <w:lang w:val="en-US"/>
         </w:rPr>
         <w:t xml:space="preserve">. </w:t>
       </w:r>
@@ -7624,9 +7943,9 @@
           <w:noProof w:val="0"/>
           <w:sz w:val="24"/>
           <w:szCs w:val="24"/>
-          <w:lang w:val="pt-BR"/>
-        </w:rPr>
-        <w:t>Tailwi</w:t>
+          <w:lang w:val="en-US"/>
+        </w:rPr>
+        <w:t>Tailwind</w:t>
       </w:r>
       <w:r>
         <w:rPr>
@@ -7636,9 +7955,9 @@
           <w:noProof w:val="0"/>
           <w:sz w:val="24"/>
           <w:szCs w:val="24"/>
-          <w:lang w:val="pt-BR"/>
-        </w:rPr>
-        <w:t>nd</w:t>
+          <w:lang w:val="en-US"/>
+        </w:rPr>
+        <w:t xml:space="preserve"> CSS: </w:t>
       </w:r>
       <w:r>
         <w:rPr>
@@ -7648,21 +7967,109 @@
           <w:noProof w:val="0"/>
           <w:sz w:val="24"/>
           <w:szCs w:val="24"/>
-          <w:lang w:val="pt-BR"/>
-        </w:rPr>
-        <w:t xml:space="preserve"> CSS</w:t>
-      </w:r>
-      <w:r>
-        <w:rPr>
-          <w:rFonts w:ascii="Arial" w:hAnsi="Arial" w:eastAsia="Arial" w:cs="Arial"/>
+          <w:lang w:val="en-US"/>
+        </w:rPr>
+        <w:t>Rapidly</w:t>
+      </w:r>
+      <w:r>
+        <w:rPr>
+          <w:rFonts w:ascii="Arial" w:hAnsi="Arial" w:eastAsia="Arial" w:cs="Arial"/>
+          <w:b w:val="1"/>
+          <w:bCs w:val="1"/>
           <w:noProof w:val="0"/>
           <w:sz w:val="24"/>
           <w:szCs w:val="24"/>
-          <w:lang w:val="pt-BR"/>
-        </w:rPr>
-        <w:t xml:space="preserve">. 2025. Disponível em: </w:t>
-      </w:r>
-      <w:hyperlink r:id="R0433d53c0bef4a4b">
+          <w:lang w:val="en-US"/>
+        </w:rPr>
+        <w:t xml:space="preserve"> build </w:t>
+      </w:r>
+      <w:r>
+        <w:rPr>
+          <w:rFonts w:ascii="Arial" w:hAnsi="Arial" w:eastAsia="Arial" w:cs="Arial"/>
+          <w:b w:val="1"/>
+          <w:bCs w:val="1"/>
+          <w:noProof w:val="0"/>
+          <w:sz w:val="24"/>
+          <w:szCs w:val="24"/>
+          <w:lang w:val="en-US"/>
+        </w:rPr>
+        <w:t>modern</w:t>
+      </w:r>
+      <w:r>
+        <w:rPr>
+          <w:rFonts w:ascii="Arial" w:hAnsi="Arial" w:eastAsia="Arial" w:cs="Arial"/>
+          <w:b w:val="1"/>
+          <w:bCs w:val="1"/>
+          <w:noProof w:val="0"/>
+          <w:sz w:val="24"/>
+          <w:szCs w:val="24"/>
+          <w:lang w:val="en-US"/>
+        </w:rPr>
+        <w:t xml:space="preserve"> websites without ever leaving your HTML</w:t>
+      </w:r>
+      <w:r>
+        <w:rPr>
+          <w:rFonts w:ascii="Arial" w:hAnsi="Arial" w:eastAsia="Arial" w:cs="Arial"/>
+          <w:b w:val="1"/>
+          <w:bCs w:val="1"/>
+          <w:noProof w:val="0"/>
+          <w:sz w:val="24"/>
+          <w:szCs w:val="24"/>
+          <w:lang w:val="en-US"/>
+        </w:rPr>
+        <w:t>.</w:t>
+      </w:r>
+      <w:r>
+        <w:rPr>
+          <w:rFonts w:ascii="Arial" w:hAnsi="Arial" w:eastAsia="Arial" w:cs="Arial"/>
+          <w:noProof w:val="0"/>
+          <w:sz w:val="24"/>
+          <w:szCs w:val="24"/>
+          <w:lang w:val="en-US"/>
+        </w:rPr>
+        <w:t xml:space="preserve"> 2025. </w:t>
+      </w:r>
+      <w:r>
+        <w:rPr>
+          <w:rFonts w:ascii="Arial" w:hAnsi="Arial" w:eastAsia="Arial" w:cs="Arial"/>
+          <w:noProof w:val="0"/>
+          <w:sz w:val="24"/>
+          <w:szCs w:val="24"/>
+          <w:lang w:val="en-US"/>
+        </w:rPr>
+        <w:t>Disponível</w:t>
+      </w:r>
+      <w:r>
+        <w:rPr>
+          <w:rFonts w:ascii="Arial" w:hAnsi="Arial" w:eastAsia="Arial" w:cs="Arial"/>
+          <w:noProof w:val="0"/>
+          <w:sz w:val="24"/>
+          <w:szCs w:val="24"/>
+          <w:lang w:val="en-US"/>
+        </w:rPr>
+        <w:t xml:space="preserve"> </w:t>
+      </w:r>
+      <w:r>
+        <w:rPr>
+          <w:rFonts w:ascii="Arial" w:hAnsi="Arial" w:eastAsia="Arial" w:cs="Arial"/>
+          <w:noProof w:val="0"/>
+          <w:sz w:val="24"/>
+          <w:szCs w:val="24"/>
+          <w:lang w:val="en-US"/>
+        </w:rPr>
+        <w:t>em</w:t>
+      </w:r>
+      <w:r>
+        <w:rPr>
+          <w:rFonts w:ascii="Arial" w:hAnsi="Arial" w:eastAsia="Arial" w:cs="Arial"/>
+          <w:noProof w:val="0"/>
+          <w:sz w:val="24"/>
+          <w:szCs w:val="24"/>
+          <w:lang w:val="en-US"/>
+        </w:rPr>
+        <w:t xml:space="preserve">: </w:t>
+      </w:r>
+      <w:hyperlink r:id="R02b5d94fc87f453a">
         <w:r>
           <w:rPr>
             <w:rStyle w:val="Hyperlink"/>
@@ -7670,11 +8077,118 @@
             <w:noProof w:val="0"/>
             <w:sz w:val="24"/>
             <w:szCs w:val="24"/>
-            <w:lang w:val="pt-BR"/>
+            <w:lang w:val="en-US"/>
           </w:rPr>
           <w:t>https://tailwindcss.com/</w:t>
         </w:r>
       </w:hyperlink>
+      <w:r>
+        <w:rPr>
+          <w:rFonts w:ascii="Arial" w:hAnsi="Arial" w:eastAsia="Arial" w:cs="Arial"/>
+          <w:noProof w:val="0"/>
+          <w:sz w:val="24"/>
+          <w:szCs w:val="24"/>
+          <w:lang w:val="en-US"/>
+        </w:rPr>
+        <w:t xml:space="preserve">. </w:t>
+      </w:r>
+      <w:r>
+        <w:rPr>
+          <w:rFonts w:ascii="Arial" w:hAnsi="Arial" w:eastAsia="Arial" w:cs="Arial"/>
+          <w:noProof w:val="0"/>
+          <w:sz w:val="24"/>
+          <w:szCs w:val="24"/>
+          <w:lang w:val="en-US"/>
+        </w:rPr>
+        <w:t>Acesso</w:t>
+      </w:r>
+      <w:r>
+        <w:rPr>
+          <w:rFonts w:ascii="Arial" w:hAnsi="Arial" w:eastAsia="Arial" w:cs="Arial"/>
+          <w:noProof w:val="0"/>
+          <w:sz w:val="24"/>
+          <w:szCs w:val="24"/>
+          <w:lang w:val="en-US"/>
+        </w:rPr>
+        <w:t xml:space="preserve"> </w:t>
+      </w:r>
+      <w:r>
+        <w:rPr>
+          <w:rFonts w:ascii="Arial" w:hAnsi="Arial" w:eastAsia="Arial" w:cs="Arial"/>
+          <w:noProof w:val="0"/>
+          <w:sz w:val="24"/>
+          <w:szCs w:val="24"/>
+          <w:lang w:val="en-US"/>
+        </w:rPr>
+        <w:t>em</w:t>
+      </w:r>
+      <w:r>
+        <w:rPr>
+          <w:rFonts w:ascii="Arial" w:hAnsi="Arial" w:eastAsia="Arial" w:cs="Arial"/>
+          <w:noProof w:val="0"/>
+          <w:sz w:val="24"/>
+          <w:szCs w:val="24"/>
+          <w:lang w:val="en-US"/>
+        </w:rPr>
+        <w:t>: 10 jun. 2025.</w:t>
+      </w:r>
+    </w:p>
+    <w:p>
+      <w:pPr>
+        <w:pStyle w:val="Normal"/>
+        <w:spacing w:before="240" w:beforeAutospacing="off" w:after="240" w:afterAutospacing="off"/>
+        <w:ind w:left="0" w:firstLine="0"/>
+        <w:jc w:val="both"/>
+        <w:rPr>
+          <w:rFonts w:ascii="Arial" w:hAnsi="Arial" w:eastAsia="Arial" w:cs="Arial"/>
+          <w:noProof w:val="0"/>
+          <w:sz w:val="24"/>
+          <w:szCs w:val="24"/>
+          <w:lang w:val="pt-BR"/>
+        </w:rPr>
+      </w:pPr>
+      <w:r>
+        <w:rPr>
+          <w:rFonts w:ascii="Arial" w:hAnsi="Arial" w:eastAsia="Arial" w:cs="Arial"/>
+          <w:noProof w:val="0"/>
+          <w:sz w:val="24"/>
+          <w:szCs w:val="24"/>
+          <w:lang w:val="pt-BR"/>
+        </w:rPr>
+        <w:t xml:space="preserve">W3SCHOOLS. </w:t>
+      </w:r>
+      <w:r>
+        <w:rPr>
+          <w:rFonts w:ascii="Arial" w:hAnsi="Arial" w:eastAsia="Arial" w:cs="Arial"/>
+          <w:b w:val="1"/>
+          <w:bCs w:val="1"/>
+          <w:noProof w:val="0"/>
+          <w:sz w:val="24"/>
+          <w:szCs w:val="24"/>
+          <w:lang w:val="pt-BR"/>
+        </w:rPr>
+        <w:t>W3Schools: tutorial de desenvolvimento web</w:t>
+      </w:r>
+      <w:r>
+        <w:rPr>
+          <w:rFonts w:ascii="Arial" w:hAnsi="Arial" w:eastAsia="Arial" w:cs="Arial"/>
+          <w:noProof w:val="0"/>
+          <w:sz w:val="24"/>
+          <w:szCs w:val="24"/>
+          <w:lang w:val="pt-BR"/>
+        </w:rPr>
+        <w:t xml:space="preserve">. 2025. Disponível em: </w:t>
+      </w:r>
+      <w:r>
+        <w:rPr>
+          <w:rFonts w:ascii="Arial" w:hAnsi="Arial" w:eastAsia="Arial" w:cs="Arial"/>
+          <w:noProof w:val="0"/>
+          <w:sz w:val="24"/>
+          <w:szCs w:val="24"/>
+          <w:lang w:val="pt-BR"/>
+        </w:rPr>
+        <w:t>https://www.w3schools.com/</w:t>
+      </w:r>
       <w:r>
         <w:rPr>
           <w:rFonts w:ascii="Arial" w:hAnsi="Arial" w:eastAsia="Arial" w:cs="Arial"/>

</xml_diff>

<commit_message>
feat: logos BoraRachão e atualizando docs
</commit_message>
<xml_diff>
--- a/docs/Documentacao-Bora-Rachao-PI.docx
+++ b/docs/Documentacao-Bora-Rachao-PI.docx
@@ -6171,6 +6171,54 @@
     </w:p>
     <w:p>
       <w:pPr>
+        <w:pStyle w:val="Normal"/>
+        <w:ind w:left="0" w:firstLine="0"/>
+        <w:rPr>
+          <w:rFonts w:ascii="Arial" w:hAnsi="Arial" w:eastAsia="Arial" w:cs="Arial"/>
+          <w:sz w:val="24"/>
+          <w:szCs w:val="24"/>
+          <w:lang w:val="en-US"/>
+        </w:rPr>
+      </w:pPr>
+    </w:p>
+    <w:p>
+      <w:pPr>
+        <w:pStyle w:val="Normal"/>
+        <w:ind w:left="0" w:firstLine="0"/>
+        <w:rPr>
+          <w:rFonts w:ascii="Arial" w:hAnsi="Arial" w:eastAsia="Arial" w:cs="Arial"/>
+          <w:sz w:val="24"/>
+          <w:szCs w:val="24"/>
+          <w:lang w:val="en-US"/>
+        </w:rPr>
+      </w:pPr>
+    </w:p>
+    <w:p>
+      <w:pPr>
+        <w:pStyle w:val="Normal"/>
+        <w:ind w:left="0" w:firstLine="0"/>
+        <w:rPr>
+          <w:rFonts w:ascii="Arial" w:hAnsi="Arial" w:eastAsia="Arial" w:cs="Arial"/>
+          <w:sz w:val="24"/>
+          <w:szCs w:val="24"/>
+          <w:lang w:val="en-US"/>
+        </w:rPr>
+      </w:pPr>
+    </w:p>
+    <w:p>
+      <w:pPr>
+        <w:pStyle w:val="Normal"/>
+        <w:ind w:left="0" w:firstLine="0"/>
+        <w:rPr>
+          <w:rFonts w:ascii="Arial" w:hAnsi="Arial" w:eastAsia="Arial" w:cs="Arial"/>
+          <w:sz w:val="24"/>
+          <w:szCs w:val="24"/>
+          <w:lang w:val="en-US"/>
+        </w:rPr>
+      </w:pPr>
+    </w:p>
+    <w:p>
+      <w:pPr>
         <w:pStyle w:val="Ttulo3"/>
         <w:rPr>
           <w:rFonts w:ascii="Arial" w:hAnsi="Arial" w:cs="Arial"/>
@@ -6194,41 +6242,72 @@
           <w:lang w:val="en-US"/>
         </w:rPr>
       </w:pPr>
-      <w:r>
+    </w:p>
+    <w:p>
+      <w:pPr>
+        <w:pStyle w:val="Normal"/>
+        <w:ind w:firstLine="0"/>
         <w:rPr>
           <w:lang w:val="en-US"/>
         </w:rPr>
-        <w:t>Não</w:t>
-      </w:r>
+      </w:pPr>
       <w:r>
         <w:rPr>
           <w:lang w:val="en-US"/>
         </w:rPr>
-        <w:t xml:space="preserve"> </w:t>
-      </w:r>
-      <w:r>
+        <w:t>Figura 3 – Logo BoraRachão</w:t>
+      </w:r>
+    </w:p>
+    <w:p>
+      <w:pPr>
+        <w:ind w:firstLine="0"/>
+        <w:jc w:val="left"/>
         <w:rPr>
           <w:lang w:val="en-US"/>
         </w:rPr>
-        <w:t>definida</w:t>
-      </w:r>
-      <w:r>
-        <w:rPr>
-          <w:lang w:val="en-US"/>
-        </w:rPr>
-        <w:t xml:space="preserve"> </w:t>
-      </w:r>
-      <w:r>
-        <w:rPr>
-          <w:lang w:val="en-US"/>
-        </w:rPr>
-        <w:t>ainda</w:t>
-      </w:r>
-      <w:r>
-        <w:rPr>
-          <w:lang w:val="en-US"/>
-        </w:rPr>
-        <w:t>.</w:t>
+      </w:pPr>
+      <w:r>
+        <w:drawing>
+          <wp:inline wp14:editId="717A40FD" wp14:anchorId="469B2614">
+            <wp:extent cx="5762626" cy="1285875"/>
+            <wp:effectExtent l="0" t="0" r="0" b="0"/>
+            <wp:docPr id="1530342432" name="" title=""/>
+            <wp:cNvGraphicFramePr>
+              <a:graphicFrameLocks noChangeAspect="1"/>
+            </wp:cNvGraphicFramePr>
+            <a:graphic>
+              <a:graphicData uri="http://schemas.openxmlformats.org/drawingml/2006/picture">
+                <pic:pic>
+                  <pic:nvPicPr>
+                    <pic:cNvPr id="0" name=""/>
+                    <pic:cNvPicPr/>
+                  </pic:nvPicPr>
+                  <pic:blipFill>
+                    <a:blip r:embed="R3e81b5120e0843ef">
+                      <a:extLst>
+                        <a:ext xmlns:a="http://schemas.openxmlformats.org/drawingml/2006/main" uri="{28A0092B-C50C-407E-A947-70E740481C1C}">
+                          <a14:useLocalDpi val="0"/>
+                        </a:ext>
+                      </a:extLst>
+                    </a:blip>
+                    <a:stretch>
+                      <a:fillRect/>
+                    </a:stretch>
+                  </pic:blipFill>
+                  <pic:spPr>
+                    <a:xfrm>
+                      <a:off x="0" y="0"/>
+                      <a:ext cx="5762626" cy="1285875"/>
+                    </a:xfrm>
+                    <a:prstGeom prst="rect">
+                      <a:avLst/>
+                    </a:prstGeom>
+                  </pic:spPr>
+                </pic:pic>
+              </a:graphicData>
+            </a:graphic>
+          </wp:inline>
+        </w:drawing>
       </w:r>
     </w:p>
     <w:p>
@@ -6303,7 +6382,19 @@
         <w:rPr>
           <w:lang w:val="en-US"/>
         </w:rPr>
-        <w:t xml:space="preserve">Figura 3 – </w:t>
+        <w:t xml:space="preserve">Figura </w:t>
+      </w:r>
+      <w:r>
+        <w:rPr>
+          <w:lang w:val="en-US"/>
+        </w:rPr>
+        <w:t>4</w:t>
+      </w:r>
+      <w:r>
+        <w:rPr>
+          <w:lang w:val="en-US"/>
+        </w:rPr>
+        <w:t xml:space="preserve"> – </w:t>
       </w:r>
       <w:r>
         <w:rPr>
@@ -6448,84 +6539,6 @@
     </w:p>
     <w:p>
       <w:pPr>
-        <w:pStyle w:val="Normal"/>
-        <w:rPr>
-          <w:rFonts w:cs="Arial"/>
-          <w:lang w:val="en-US"/>
-        </w:rPr>
-      </w:pPr>
-    </w:p>
-    <w:p>
-      <w:pPr>
-        <w:pStyle w:val="Normal"/>
-        <w:rPr>
-          <w:rFonts w:cs="Arial"/>
-          <w:lang w:val="en-US"/>
-        </w:rPr>
-      </w:pPr>
-    </w:p>
-    <w:p>
-      <w:pPr>
-        <w:pStyle w:val="Normal"/>
-        <w:rPr>
-          <w:rFonts w:cs="Arial"/>
-          <w:lang w:val="en-US"/>
-        </w:rPr>
-      </w:pPr>
-    </w:p>
-    <w:p>
-      <w:pPr>
-        <w:pStyle w:val="Normal"/>
-        <w:rPr>
-          <w:rFonts w:cs="Arial"/>
-          <w:lang w:val="en-US"/>
-        </w:rPr>
-      </w:pPr>
-    </w:p>
-    <w:p>
-      <w:pPr>
-        <w:pStyle w:val="Normal"/>
-        <w:rPr>
-          <w:rFonts w:cs="Arial"/>
-          <w:lang w:val="en-US"/>
-        </w:rPr>
-      </w:pPr>
-    </w:p>
-    <w:p>
-      <w:pPr>
-        <w:pStyle w:val="Normal"/>
-        <w:rPr>
-          <w:rFonts w:cs="Arial"/>
-          <w:lang w:val="en-US"/>
-        </w:rPr>
-      </w:pPr>
-    </w:p>
-    <w:p>
-      <w:pPr>
-        <w:pStyle w:val="Normal"/>
-        <w:rPr>
-          <w:rFonts w:cs="Arial"/>
-          <w:lang w:val="en-US"/>
-        </w:rPr>
-      </w:pPr>
-    </w:p>
-    <w:p>
-      <w:pPr>
-        <w:pStyle w:val="Normal"/>
-      </w:pPr>
-    </w:p>
-    <w:p>
-      <w:pPr>
-        <w:pStyle w:val="Normal"/>
-      </w:pPr>
-    </w:p>
-    <w:p>
-      <w:pPr>
-        <w:pStyle w:val="Normal"/>
-      </w:pPr>
-    </w:p>
-    <w:p>
-      <w:pPr>
         <w:rPr>
           <w:rFonts w:cs="Arial"/>
           <w:lang w:val="en-US"/>
@@ -6676,15 +6689,23 @@
           <w:sz w:val="24"/>
           <w:szCs w:val="24"/>
         </w:rPr>
-        <w:t>4</w:t>
-      </w:r>
-      <w:r>
-        <w:rPr>
-          <w:rFonts w:ascii="Arial" w:hAnsi="Arial" w:eastAsia="Arial" w:cs="Arial"/>
-          <w:sz w:val="24"/>
-          <w:szCs w:val="24"/>
-        </w:rPr>
-        <w:t xml:space="preserve"> - </w:t>
+        <w:t>5</w:t>
+      </w:r>
+      <w:r>
+        <w:rPr>
+          <w:rFonts w:ascii="Arial" w:hAnsi="Arial" w:eastAsia="Arial" w:cs="Arial"/>
+          <w:sz w:val="24"/>
+          <w:szCs w:val="24"/>
+        </w:rPr>
+        <w:t xml:space="preserve"> </w:t>
+      </w:r>
+      <w:r>
+        <w:rPr>
+          <w:rFonts w:ascii="Arial" w:hAnsi="Arial" w:eastAsia="Arial" w:cs="Arial"/>
+          <w:sz w:val="24"/>
+          <w:szCs w:val="24"/>
+        </w:rPr>
+        <w:t xml:space="preserve">- </w:t>
       </w:r>
       <w:r>
         <w:rPr>
@@ -6718,8 +6739,8 @@
       </w:pPr>
       <w:r>
         <w:drawing>
-          <wp:inline wp14:editId="5F317574" wp14:anchorId="6D344AAB">
-            <wp:extent cx="4655615" cy="7167043"/>
+          <wp:inline wp14:editId="67D66A96" wp14:anchorId="6D344AAB">
+            <wp:extent cx="4655618" cy="7167044"/>
             <wp:effectExtent l="0" t="0" r="0" b="0"/>
             <wp:docPr id="183692978" name="" title=""/>
             <wp:cNvGraphicFramePr>
@@ -6733,10 +6754,10 @@
                     <pic:cNvPicPr/>
                   </pic:nvPicPr>
                   <pic:blipFill>
-                    <a:blip r:embed="Rd4df3b0b39434696">
-                      <a:extLst>
+                    <a:blip r:embed="R02953f5b6d2b4b83">
+                      <a:extLst xmlns:a="http://schemas.openxmlformats.org/drawingml/2006/main">
                         <a:ext xmlns:a="http://schemas.openxmlformats.org/drawingml/2006/main" uri="{28A0092B-C50C-407E-A947-70E740481C1C}">
-                          <a14:useLocalDpi val="0"/>
+                          <a14:useLocalDpi xmlns:a14="http://schemas.microsoft.com/office/drawing/2010/main" val="0"/>
                         </a:ext>
                       </a:extLst>
                     </a:blip>
@@ -6745,9 +6766,9 @@
                     </a:stretch>
                   </pic:blipFill>
                   <pic:spPr>
-                    <a:xfrm>
+                    <a:xfrm rot="0" flipH="0" flipV="0">
                       <a:off x="0" y="0"/>
-                      <a:ext cx="4655615" cy="7167043"/>
+                      <a:ext cx="4655618" cy="7167044"/>
                     </a:xfrm>
                     <a:prstGeom prst="rect">
                       <a:avLst/>
@@ -6763,6 +6784,12 @@
     <w:p>
       <w:pPr>
         <w:ind w:firstLine="0"/>
+        <w:jc w:val="center"/>
+      </w:pPr>
+    </w:p>
+    <w:p>
+      <w:pPr>
+        <w:ind w:firstLine="0"/>
       </w:pPr>
       <w:r>
         <w:rPr/>
@@ -6770,11 +6797,15 @@
       </w:r>
       <w:r>
         <w:rPr/>
-        <w:t>5</w:t>
-      </w:r>
-      <w:r>
-        <w:rPr/>
-        <w:t xml:space="preserve"> - </w:t>
+        <w:t>6</w:t>
+      </w:r>
+      <w:r>
+        <w:rPr/>
+        <w:t xml:space="preserve"> </w:t>
+      </w:r>
+      <w:r>
+        <w:rPr/>
+        <w:t xml:space="preserve">- </w:t>
       </w:r>
       <w:r>
         <w:rPr/>
@@ -6879,11 +6910,6 @@
     </w:p>
     <w:p>
       <w:pPr>
-        <w:ind w:firstLine="0"/>
-      </w:pPr>
-    </w:p>
-    <w:p>
-      <w:pPr>
         <w:pStyle w:val="Normal"/>
         <w:ind w:firstLine="0"/>
       </w:pPr>
@@ -6960,9 +6986,6 @@
     <w:p>
       <w:pPr>
         <w:pStyle w:val="Normal"/>
-        <w:rPr>
-          <w:lang w:val="en-US"/>
-        </w:rPr>
       </w:pPr>
     </w:p>
     <w:p>

</xml_diff>